<commit_message>
Elaborated On API portion
</commit_message>
<xml_diff>
--- a/SiyafundaApplication/Documentation/Usage Documentation.docx
+++ b/SiyafundaApplication/Documentation/Usage Documentation.docx
@@ -2644,23 +2644,22 @@
     <w:p>
       <w:pPr>
         <w:pStyle w:val="Heading2"/>
-        <w:rPr>
-          <w:rFonts w:ascii="Century Gothic" w:hAnsi="Century Gothic"/>
-        </w:rPr>
+      </w:pPr>
+      <w:r>
+        <w:t>External APIs</w:t>
+      </w:r>
+    </w:p>
+    <w:p>
+      <w:pPr>
+        <w:pStyle w:val="Heading3"/>
       </w:pPr>
       <w:bookmarkStart w:id="15" w:name="_Toc178362215"/>
       <w:proofErr w:type="spellStart"/>
       <w:r>
-        <w:rPr>
-          <w:rFonts w:ascii="Century Gothic" w:hAnsi="Century Gothic"/>
-        </w:rPr>
         <w:t>QuickChart</w:t>
       </w:r>
       <w:proofErr w:type="spellEnd"/>
       <w:r>
-        <w:rPr>
-          <w:rFonts w:ascii="Century Gothic" w:hAnsi="Century Gothic"/>
-        </w:rPr>
         <w:t xml:space="preserve"> Watermark API</w:t>
       </w:r>
       <w:bookmarkEnd w:id="15"/>
@@ -2773,15 +2772,9 @@
     <w:p>
       <w:pPr>
         <w:pStyle w:val="Heading3"/>
-        <w:rPr>
-          <w:rFonts w:ascii="Century Gothic" w:hAnsi="Century Gothic"/>
-        </w:rPr>
       </w:pPr>
       <w:bookmarkStart w:id="16" w:name="_Toc178362216"/>
       <w:r>
-        <w:rPr>
-          <w:rFonts w:ascii="Century Gothic" w:hAnsi="Century Gothic"/>
-        </w:rPr>
         <w:t>Usage</w:t>
       </w:r>
       <w:bookmarkEnd w:id="16"/>
@@ -3064,7 +3057,7 @@
     </w:p>
     <w:p>
       <w:pPr>
-        <w:ind w:left="-1134" w:right="-1134"/>
+        <w:ind w:right="-1134"/>
         <w:rPr>
           <w:rFonts w:ascii="Century Gothic" w:hAnsi="Century Gothic"/>
         </w:rPr>
@@ -3072,6 +3065,257 @@
     </w:p>
     <w:p>
       <w:pPr>
+        <w:rPr>
+          <w:rFonts w:ascii="Century Gothic" w:hAnsi="Century Gothic"/>
+        </w:rPr>
+      </w:pPr>
+    </w:p>
+    <w:p>
+      <w:pPr>
+        <w:pStyle w:val="Heading2"/>
+      </w:pPr>
+      <w:r>
+        <w:lastRenderedPageBreak/>
+        <w:t>Internal APIs</w:t>
+      </w:r>
+    </w:p>
+    <w:p>
+      <w:r>
+        <w:t>The</w:t>
+      </w:r>
+      <w:r>
+        <w:t xml:space="preserve"> internal API forms of Siyafunda form the backbone of the core functionality of the system in terms of scope. The </w:t>
+      </w:r>
+      <w:r>
+        <w:t xml:space="preserve">main implemented APIs are </w:t>
+      </w:r>
+      <w:r>
+        <w:t xml:space="preserve">internal </w:t>
+      </w:r>
+      <w:r>
+        <w:t>REST APIs</w:t>
+      </w:r>
+      <w:r>
+        <w:t xml:space="preserve"> that allow users to access server data as well as store their own approved data.</w:t>
+      </w:r>
+    </w:p>
+    <w:p/>
+    <w:p>
+      <w:r>
+        <w:t>Where REST APIs were essential:</w:t>
+      </w:r>
+    </w:p>
+    <w:p>
+      <w:pPr>
+        <w:pStyle w:val="ListParagraph"/>
+        <w:numPr>
+          <w:ilvl w:val="0"/>
+          <w:numId w:val="19"/>
+        </w:numPr>
+      </w:pPr>
+      <w:r>
+        <w:rPr>
+          <w:b/>
+          <w:bCs/>
+        </w:rPr>
+        <w:t>Account Creation and Secure Sign-in</w:t>
+      </w:r>
+      <w:r>
+        <w:t xml:space="preserve">: </w:t>
+      </w:r>
+      <w:r>
+        <w:t xml:space="preserve">Allows users to create and log into existing accounts that are stored securely server side. </w:t>
+      </w:r>
+    </w:p>
+    <w:p>
+      <w:pPr>
+        <w:pStyle w:val="ListParagraph"/>
+        <w:numPr>
+          <w:ilvl w:val="0"/>
+          <w:numId w:val="19"/>
+        </w:numPr>
+      </w:pPr>
+      <w:r>
+        <w:rPr>
+          <w:b/>
+          <w:bCs/>
+        </w:rPr>
+        <w:t>File Uploading</w:t>
+      </w:r>
+      <w:r>
+        <w:t>:</w:t>
+      </w:r>
+      <w:r>
+        <w:t xml:space="preserve"> Educators upload data to the server relevant to their module and</w:t>
+      </w:r>
+      <w:r>
+        <w:t xml:space="preserve"> in the </w:t>
+      </w:r>
+      <w:r>
+        <w:t>process,</w:t>
+      </w:r>
+      <w:r>
+        <w:t xml:space="preserve"> </w:t>
+      </w:r>
+      <w:r>
+        <w:t xml:space="preserve">the </w:t>
+      </w:r>
+      <w:r>
+        <w:t>system also collects metadata of the file and stores it</w:t>
+      </w:r>
+      <w:r>
+        <w:t xml:space="preserve"> in the SQL database. The API also ensures that only properly authenticated users with appropriate levels of access can ut</w:t>
+      </w:r>
+      <w:r>
+        <w:t>ilize this.</w:t>
+      </w:r>
+    </w:p>
+    <w:p>
+      <w:pPr>
+        <w:pStyle w:val="ListParagraph"/>
+        <w:numPr>
+          <w:ilvl w:val="0"/>
+          <w:numId w:val="19"/>
+        </w:numPr>
+      </w:pPr>
+      <w:r>
+        <w:rPr>
+          <w:b/>
+          <w:bCs/>
+        </w:rPr>
+        <w:t>File Moderation</w:t>
+      </w:r>
+      <w:r>
+        <w:t>: Pending files are fetched and presented to moderators to either approve or deny depending on the content</w:t>
+      </w:r>
+      <w:r>
+        <w:t xml:space="preserve">. This process determines the final </w:t>
+      </w:r>
+      <w:r>
+        <w:t xml:space="preserve">public </w:t>
+      </w:r>
+      <w:r>
+        <w:t>availability of moderated files.</w:t>
+      </w:r>
+    </w:p>
+    <w:p>
+      <w:pPr>
+        <w:pStyle w:val="ListParagraph"/>
+        <w:numPr>
+          <w:ilvl w:val="0"/>
+          <w:numId w:val="19"/>
+        </w:numPr>
+      </w:pPr>
+      <w:r>
+        <w:rPr>
+          <w:b/>
+          <w:bCs/>
+        </w:rPr>
+        <w:t>Document Searching</w:t>
+      </w:r>
+      <w:r>
+        <w:t>: Searches documents relevant to the client based on keywords</w:t>
+      </w:r>
+      <w:r>
+        <w:t>.</w:t>
+      </w:r>
+    </w:p>
+    <w:p>
+      <w:pPr>
+        <w:pStyle w:val="ListParagraph"/>
+        <w:numPr>
+          <w:ilvl w:val="0"/>
+          <w:numId w:val="19"/>
+        </w:numPr>
+      </w:pPr>
+      <w:r>
+        <w:rPr>
+          <w:b/>
+          <w:bCs/>
+        </w:rPr>
+        <w:t>FAQ instances</w:t>
+      </w:r>
+      <w:r>
+        <w:t>: Frequently asked questions of a module can be answered by educators</w:t>
+      </w:r>
+      <w:r>
+        <w:t xml:space="preserve"> and are then easily available to students.</w:t>
+      </w:r>
+    </w:p>
+    <w:p>
+      <w:pPr>
+        <w:pStyle w:val="ListParagraph"/>
+        <w:numPr>
+          <w:ilvl w:val="0"/>
+          <w:numId w:val="19"/>
+        </w:numPr>
+      </w:pPr>
+      <w:r>
+        <w:rPr>
+          <w:b/>
+          <w:bCs/>
+        </w:rPr>
+        <w:t>Announcements</w:t>
+      </w:r>
+      <w:r>
+        <w:t xml:space="preserve">: Similarly to FAQ instances, educators can make important </w:t>
+      </w:r>
+      <w:r>
+        <w:t>announcements,</w:t>
+      </w:r>
+      <w:r>
+        <w:t xml:space="preserve"> and the server will</w:t>
+      </w:r>
+      <w:r>
+        <w:t xml:space="preserve"> make those announcements available to relevant students.</w:t>
+      </w:r>
+    </w:p>
+    <w:p>
+      <w:pPr>
+        <w:pStyle w:val="ListParagraph"/>
+        <w:numPr>
+          <w:ilvl w:val="0"/>
+          <w:numId w:val="19"/>
+        </w:numPr>
+      </w:pPr>
+      <w:r>
+        <w:rPr>
+          <w:b/>
+          <w:bCs/>
+        </w:rPr>
+        <w:t>Timetable</w:t>
+      </w:r>
+      <w:r>
+        <w:t xml:space="preserve">: </w:t>
+      </w:r>
+      <w:r>
+        <w:t>Allows students to create their timetables according to their individual schedules and have it always available to them through an API request.</w:t>
+      </w:r>
+    </w:p>
+    <w:p>
+      <w:pPr>
+        <w:pStyle w:val="ListParagraph"/>
+        <w:numPr>
+          <w:ilvl w:val="0"/>
+          <w:numId w:val="19"/>
+        </w:numPr>
+      </w:pPr>
+      <w:r>
+        <w:rPr>
+          <w:b/>
+          <w:bCs/>
+        </w:rPr>
+        <w:t>Online Quizzes and grade book</w:t>
+      </w:r>
+      <w:r>
+        <w:t xml:space="preserve">: Educators can make custom quizzes and have them automatically </w:t>
+      </w:r>
+      <w:r>
+        <w:t>marked once students complete them. The results are then almost immediately available to students in a grade book format.</w:t>
+      </w:r>
+    </w:p>
+    <w:p>
+      <w:pPr>
         <w:pStyle w:val="Heading1"/>
         <w:rPr>
           <w:rFonts w:ascii="Century Gothic" w:hAnsi="Century Gothic"/>
@@ -3082,7 +3326,6 @@
         <w:rPr>
           <w:rFonts w:ascii="Century Gothic" w:hAnsi="Century Gothic"/>
         </w:rPr>
-        <w:lastRenderedPageBreak/>
         <w:t>Conclusion</w:t>
       </w:r>
       <w:bookmarkEnd w:id="18"/>
@@ -3102,7 +3345,7 @@
     </w:p>
     <w:sectPr>
       <w:pgSz w:w="12240" w:h="15840" w:code="1"/>
-      <w:pgMar w:top="1440" w:right="1800" w:bottom="1440" w:left="1800" w:header="720" w:footer="720" w:gutter="0"/>
+      <w:pgMar w:top="1440" w:right="1440" w:bottom="1440" w:left="1440" w:header="720" w:footer="720" w:gutter="0"/>
       <w:pgNumType w:start="0"/>
       <w:cols w:space="720"/>
       <w:titlePg/>
@@ -4077,6 +4320,119 @@
     </w:lvl>
   </w:abstractNum>
   <w:abstractNum w:abstractNumId="16" w15:restartNumberingAfterBreak="0">
+    <w:nsid w:val="71E104B0"/>
+    <w:multiLevelType w:val="hybridMultilevel"/>
+    <w:tmpl w:val="07163832"/>
+    <w:lvl w:ilvl="0" w:tplc="1C090001">
+      <w:start w:val="1"/>
+      <w:numFmt w:val="bullet"/>
+      <w:lvlText w:val=""/>
+      <w:lvlJc w:val="left"/>
+      <w:pPr>
+        <w:ind w:left="720" w:hanging="360"/>
+      </w:pPr>
+      <w:rPr>
+        <w:rFonts w:ascii="Symbol" w:hAnsi="Symbol" w:hint="default"/>
+      </w:rPr>
+    </w:lvl>
+    <w:lvl w:ilvl="1" w:tplc="1C090003" w:tentative="1">
+      <w:start w:val="1"/>
+      <w:numFmt w:val="bullet"/>
+      <w:lvlText w:val="o"/>
+      <w:lvlJc w:val="left"/>
+      <w:pPr>
+        <w:ind w:left="1440" w:hanging="360"/>
+      </w:pPr>
+      <w:rPr>
+        <w:rFonts w:ascii="Courier New" w:hAnsi="Courier New" w:cs="Courier New" w:hint="default"/>
+      </w:rPr>
+    </w:lvl>
+    <w:lvl w:ilvl="2" w:tplc="1C090005" w:tentative="1">
+      <w:start w:val="1"/>
+      <w:numFmt w:val="bullet"/>
+      <w:lvlText w:val=""/>
+      <w:lvlJc w:val="left"/>
+      <w:pPr>
+        <w:ind w:left="2160" w:hanging="360"/>
+      </w:pPr>
+      <w:rPr>
+        <w:rFonts w:ascii="Wingdings" w:hAnsi="Wingdings" w:hint="default"/>
+      </w:rPr>
+    </w:lvl>
+    <w:lvl w:ilvl="3" w:tplc="1C090001" w:tentative="1">
+      <w:start w:val="1"/>
+      <w:numFmt w:val="bullet"/>
+      <w:lvlText w:val=""/>
+      <w:lvlJc w:val="left"/>
+      <w:pPr>
+        <w:ind w:left="2880" w:hanging="360"/>
+      </w:pPr>
+      <w:rPr>
+        <w:rFonts w:ascii="Symbol" w:hAnsi="Symbol" w:hint="default"/>
+      </w:rPr>
+    </w:lvl>
+    <w:lvl w:ilvl="4" w:tplc="1C090003" w:tentative="1">
+      <w:start w:val="1"/>
+      <w:numFmt w:val="bullet"/>
+      <w:lvlText w:val="o"/>
+      <w:lvlJc w:val="left"/>
+      <w:pPr>
+        <w:ind w:left="3600" w:hanging="360"/>
+      </w:pPr>
+      <w:rPr>
+        <w:rFonts w:ascii="Courier New" w:hAnsi="Courier New" w:cs="Courier New" w:hint="default"/>
+      </w:rPr>
+    </w:lvl>
+    <w:lvl w:ilvl="5" w:tplc="1C090005" w:tentative="1">
+      <w:start w:val="1"/>
+      <w:numFmt w:val="bullet"/>
+      <w:lvlText w:val=""/>
+      <w:lvlJc w:val="left"/>
+      <w:pPr>
+        <w:ind w:left="4320" w:hanging="360"/>
+      </w:pPr>
+      <w:rPr>
+        <w:rFonts w:ascii="Wingdings" w:hAnsi="Wingdings" w:hint="default"/>
+      </w:rPr>
+    </w:lvl>
+    <w:lvl w:ilvl="6" w:tplc="1C090001" w:tentative="1">
+      <w:start w:val="1"/>
+      <w:numFmt w:val="bullet"/>
+      <w:lvlText w:val=""/>
+      <w:lvlJc w:val="left"/>
+      <w:pPr>
+        <w:ind w:left="5040" w:hanging="360"/>
+      </w:pPr>
+      <w:rPr>
+        <w:rFonts w:ascii="Symbol" w:hAnsi="Symbol" w:hint="default"/>
+      </w:rPr>
+    </w:lvl>
+    <w:lvl w:ilvl="7" w:tplc="1C090003" w:tentative="1">
+      <w:start w:val="1"/>
+      <w:numFmt w:val="bullet"/>
+      <w:lvlText w:val="o"/>
+      <w:lvlJc w:val="left"/>
+      <w:pPr>
+        <w:ind w:left="5760" w:hanging="360"/>
+      </w:pPr>
+      <w:rPr>
+        <w:rFonts w:ascii="Courier New" w:hAnsi="Courier New" w:cs="Courier New" w:hint="default"/>
+      </w:rPr>
+    </w:lvl>
+    <w:lvl w:ilvl="8" w:tplc="1C090005" w:tentative="1">
+      <w:start w:val="1"/>
+      <w:numFmt w:val="bullet"/>
+      <w:lvlText w:val=""/>
+      <w:lvlJc w:val="left"/>
+      <w:pPr>
+        <w:ind w:left="6480" w:hanging="360"/>
+      </w:pPr>
+      <w:rPr>
+        <w:rFonts w:ascii="Wingdings" w:hAnsi="Wingdings" w:hint="default"/>
+      </w:rPr>
+    </w:lvl>
+  </w:abstractNum>
+  <w:abstractNum w:abstractNumId="17" w15:restartNumberingAfterBreak="0">
     <w:nsid w:val="7A722BB9"/>
     <w:multiLevelType w:val="hybridMultilevel"/>
     <w:tmpl w:val="2CC61360"/>
@@ -4189,7 +4545,7 @@
       </w:rPr>
     </w:lvl>
   </w:abstractNum>
-  <w:abstractNum w:abstractNumId="17" w15:restartNumberingAfterBreak="0">
+  <w:abstractNum w:abstractNumId="18" w15:restartNumberingAfterBreak="0">
     <w:nsid w:val="7DC25C9F"/>
     <w:multiLevelType w:val="hybridMultilevel"/>
     <w:tmpl w:val="131C7F36"/>
@@ -4348,12 +4704,15 @@
     <w:abstractNumId w:val="11"/>
   </w:num>
   <w:num w:numId="16" w16cid:durableId="1762068276">
-    <w:abstractNumId w:val="17"/>
+    <w:abstractNumId w:val="18"/>
   </w:num>
   <w:num w:numId="17" w16cid:durableId="247689602">
     <w:abstractNumId w:val="13"/>
   </w:num>
   <w:num w:numId="18" w16cid:durableId="239875528">
+    <w:abstractNumId w:val="17"/>
+  </w:num>
+  <w:num w:numId="19" w16cid:durableId="1420715971">
     <w:abstractNumId w:val="16"/>
   </w:num>
 </w:numbering>

</xml_diff>